<commit_message>
Añadir nombre y encabezado
</commit_message>
<xml_diff>
--- a/Lab 04/Screenshots.docx
+++ b/Lab 04/Screenshots.docx
@@ -4,6 +4,169 @@
   <w:body>
     <w:p>
       <w:r>
+        <w:drawing>
+          <wp:inline distT="0" distB="0" distL="0" distR="0" wp14:anchorId="39FF6C45" wp14:editId="7D589805">
+            <wp:extent cx="1612949" cy="4807585"/>
+            <wp:effectExtent l="0" t="0" r="6350" b="0"/>
+            <wp:docPr id="7" name="Picture 7"/>
+            <wp:cNvGraphicFramePr>
+              <a:graphicFrameLocks xmlns:a="http://schemas.openxmlformats.org/drawingml/2006/main" noChangeAspect="1"/>
+            </wp:cNvGraphicFramePr>
+            <a:graphic xmlns:a="http://schemas.openxmlformats.org/drawingml/2006/main">
+              <a:graphicData uri="http://schemas.openxmlformats.org/drawingml/2006/picture">
+                <pic:pic xmlns:pic="http://schemas.openxmlformats.org/drawingml/2006/picture">
+                  <pic:nvPicPr>
+                    <pic:cNvPr id="1" name=""/>
+                    <pic:cNvPicPr/>
+                  </pic:nvPicPr>
+                  <pic:blipFill rotWithShape="1">
+                    <a:blip r:embed="rId4"/>
+                    <a:srcRect t="204" r="49053" b="-204"/>
+                    <a:stretch/>
+                  </pic:blipFill>
+                  <pic:spPr bwMode="auto">
+                    <a:xfrm>
+                      <a:off x="0" y="0"/>
+                      <a:ext cx="1638695" cy="4884323"/>
+                    </a:xfrm>
+                    <a:prstGeom prst="rect">
+                      <a:avLst/>
+                    </a:prstGeom>
+                    <a:ln>
+                      <a:noFill/>
+                    </a:ln>
+                    <a:extLst>
+                      <a:ext uri="{53640926-AAD7-44D8-BBD7-CCE9431645EC}">
+                        <a14:shadowObscured xmlns:a14="http://schemas.microsoft.com/office/drawing/2010/main"/>
+                      </a:ext>
+                    </a:extLst>
+                  </pic:spPr>
+                </pic:pic>
+              </a:graphicData>
+            </a:graphic>
+          </wp:inline>
+        </w:drawing>
+      </w:r>
+      <w:r>
+        <w:drawing>
+          <wp:inline distT="0" distB="0" distL="0" distR="0" wp14:anchorId="79439851" wp14:editId="6A04F5E2">
+            <wp:extent cx="1170751" cy="4808218"/>
+            <wp:effectExtent l="0" t="0" r="0" b="0"/>
+            <wp:docPr id="8" name="Picture 8"/>
+            <wp:cNvGraphicFramePr>
+              <a:graphicFrameLocks xmlns:a="http://schemas.openxmlformats.org/drawingml/2006/main" noChangeAspect="1"/>
+            </wp:cNvGraphicFramePr>
+            <a:graphic xmlns:a="http://schemas.openxmlformats.org/drawingml/2006/main">
+              <a:graphicData uri="http://schemas.openxmlformats.org/drawingml/2006/picture">
+                <pic:pic xmlns:pic="http://schemas.openxmlformats.org/drawingml/2006/picture">
+                  <pic:nvPicPr>
+                    <pic:cNvPr id="1" name=""/>
+                    <pic:cNvPicPr/>
+                  </pic:nvPicPr>
+                  <pic:blipFill>
+                    <a:blip r:embed="rId5"/>
+                    <a:stretch>
+                      <a:fillRect/>
+                    </a:stretch>
+                  </pic:blipFill>
+                  <pic:spPr>
+                    <a:xfrm>
+                      <a:off x="0" y="0"/>
+                      <a:ext cx="1207427" cy="4958844"/>
+                    </a:xfrm>
+                    <a:prstGeom prst="rect">
+                      <a:avLst/>
+                    </a:prstGeom>
+                  </pic:spPr>
+                </pic:pic>
+              </a:graphicData>
+            </a:graphic>
+          </wp:inline>
+        </w:drawing>
+      </w:r>
+      <w:r>
+        <w:t xml:space="preserve"> </w:t>
+      </w:r>
+      <w:r>
+        <w:drawing>
+          <wp:inline distT="0" distB="0" distL="0" distR="0" wp14:anchorId="639EA154" wp14:editId="0A724635">
+            <wp:extent cx="1277416" cy="4807317"/>
+            <wp:effectExtent l="0" t="0" r="0" b="0"/>
+            <wp:docPr id="9" name="Picture 9"/>
+            <wp:cNvGraphicFramePr>
+              <a:graphicFrameLocks xmlns:a="http://schemas.openxmlformats.org/drawingml/2006/main" noChangeAspect="1"/>
+            </wp:cNvGraphicFramePr>
+            <a:graphic xmlns:a="http://schemas.openxmlformats.org/drawingml/2006/main">
+              <a:graphicData uri="http://schemas.openxmlformats.org/drawingml/2006/picture">
+                <pic:pic xmlns:pic="http://schemas.openxmlformats.org/drawingml/2006/picture">
+                  <pic:nvPicPr>
+                    <pic:cNvPr id="1" name=""/>
+                    <pic:cNvPicPr/>
+                  </pic:nvPicPr>
+                  <pic:blipFill>
+                    <a:blip r:embed="rId6"/>
+                    <a:stretch>
+                      <a:fillRect/>
+                    </a:stretch>
+                  </pic:blipFill>
+                  <pic:spPr>
+                    <a:xfrm>
+                      <a:off x="0" y="0"/>
+                      <a:ext cx="1297237" cy="4881908"/>
+                    </a:xfrm>
+                    <a:prstGeom prst="rect">
+                      <a:avLst/>
+                    </a:prstGeom>
+                  </pic:spPr>
+                </pic:pic>
+              </a:graphicData>
+            </a:graphic>
+          </wp:inline>
+        </w:drawing>
+      </w:r>
+      <w:r>
+        <w:drawing>
+          <wp:inline distT="0" distB="0" distL="0" distR="0" wp14:anchorId="3F4B90C2" wp14:editId="046F9AFF">
+            <wp:extent cx="998020" cy="4799644"/>
+            <wp:effectExtent l="0" t="0" r="0" b="1270"/>
+            <wp:docPr id="10" name="Picture 10"/>
+            <wp:cNvGraphicFramePr>
+              <a:graphicFrameLocks xmlns:a="http://schemas.openxmlformats.org/drawingml/2006/main" noChangeAspect="1"/>
+            </wp:cNvGraphicFramePr>
+            <a:graphic xmlns:a="http://schemas.openxmlformats.org/drawingml/2006/main">
+              <a:graphicData uri="http://schemas.openxmlformats.org/drawingml/2006/picture">
+                <pic:pic xmlns:pic="http://schemas.openxmlformats.org/drawingml/2006/picture">
+                  <pic:nvPicPr>
+                    <pic:cNvPr id="1" name=""/>
+                    <pic:cNvPicPr/>
+                  </pic:nvPicPr>
+                  <pic:blipFill>
+                    <a:blip r:embed="rId7"/>
+                    <a:stretch>
+                      <a:fillRect/>
+                    </a:stretch>
+                  </pic:blipFill>
+                  <pic:spPr>
+                    <a:xfrm>
+                      <a:off x="0" y="0"/>
+                      <a:ext cx="1031782" cy="4962010"/>
+                    </a:xfrm>
+                    <a:prstGeom prst="rect">
+                      <a:avLst/>
+                    </a:prstGeom>
+                  </pic:spPr>
+                </pic:pic>
+              </a:graphicData>
+            </a:graphic>
+          </wp:inline>
+        </w:drawing>
+      </w:r>
+    </w:p>
+    <w:p>
+      <w:r>
+        <w:rPr>
+          <w:noProof/>
+        </w:rPr>
         <w:drawing>
           <wp:inline distT="0" distB="0" distL="0" distR="0" wp14:anchorId="2FA21391" wp14:editId="62B134EB">
             <wp:extent cx="5943600" cy="3091180"/>
@@ -20,7 +183,7 @@
                     <pic:cNvPicPr/>
                   </pic:nvPicPr>
                   <pic:blipFill>
-                    <a:blip r:embed="rId4"/>
+                    <a:blip r:embed="rId8"/>
                     <a:stretch>
                       <a:fillRect/>
                     </a:stretch>
@@ -43,6 +206,10 @@
     </w:p>
     <w:p>
       <w:r>
+        <w:rPr>
+          <w:noProof/>
+        </w:rPr>
+        <w:lastRenderedPageBreak/>
         <w:drawing>
           <wp:inline distT="0" distB="0" distL="0" distR="0" wp14:anchorId="061D4242" wp14:editId="3A3FB230">
             <wp:extent cx="5943600" cy="3194050"/>
@@ -59,7 +226,7 @@
                     <pic:cNvPicPr/>
                   </pic:nvPicPr>
                   <pic:blipFill>
-                    <a:blip r:embed="rId5"/>
+                    <a:blip r:embed="rId9"/>
                     <a:stretch>
                       <a:fillRect/>
                     </a:stretch>
@@ -68,6 +235,238 @@
                     <a:xfrm>
                       <a:off x="0" y="0"/>
                       <a:ext cx="5943600" cy="3194050"/>
+                    </a:xfrm>
+                    <a:prstGeom prst="rect">
+                      <a:avLst/>
+                    </a:prstGeom>
+                  </pic:spPr>
+                </pic:pic>
+              </a:graphicData>
+            </a:graphic>
+          </wp:inline>
+        </w:drawing>
+      </w:r>
+    </w:p>
+    <w:p>
+      <w:r>
+        <w:drawing>
+          <wp:inline distT="0" distB="0" distL="0" distR="0" wp14:anchorId="4DB738C8" wp14:editId="3D275D22">
+            <wp:extent cx="5943600" cy="3714115"/>
+            <wp:effectExtent l="0" t="0" r="0" b="635"/>
+            <wp:docPr id="12" name="Picture 12"/>
+            <wp:cNvGraphicFramePr>
+              <a:graphicFrameLocks xmlns:a="http://schemas.openxmlformats.org/drawingml/2006/main" noChangeAspect="1"/>
+            </wp:cNvGraphicFramePr>
+            <a:graphic xmlns:a="http://schemas.openxmlformats.org/drawingml/2006/main">
+              <a:graphicData uri="http://schemas.openxmlformats.org/drawingml/2006/picture">
+                <pic:pic xmlns:pic="http://schemas.openxmlformats.org/drawingml/2006/picture">
+                  <pic:nvPicPr>
+                    <pic:cNvPr id="1" name=""/>
+                    <pic:cNvPicPr/>
+                  </pic:nvPicPr>
+                  <pic:blipFill>
+                    <a:blip r:embed="rId10"/>
+                    <a:stretch>
+                      <a:fillRect/>
+                    </a:stretch>
+                  </pic:blipFill>
+                  <pic:spPr>
+                    <a:xfrm>
+                      <a:off x="0" y="0"/>
+                      <a:ext cx="5943600" cy="3714115"/>
+                    </a:xfrm>
+                    <a:prstGeom prst="rect">
+                      <a:avLst/>
+                    </a:prstGeom>
+                  </pic:spPr>
+                </pic:pic>
+              </a:graphicData>
+            </a:graphic>
+          </wp:inline>
+        </w:drawing>
+      </w:r>
+    </w:p>
+    <w:p>
+      <w:r>
+        <w:lastRenderedPageBreak/>
+        <w:drawing>
+          <wp:inline distT="0" distB="0" distL="0" distR="0" wp14:anchorId="1C65C01D" wp14:editId="32310461">
+            <wp:extent cx="5943600" cy="3180080"/>
+            <wp:effectExtent l="0" t="0" r="0" b="1270"/>
+            <wp:docPr id="13" name="Picture 13"/>
+            <wp:cNvGraphicFramePr>
+              <a:graphicFrameLocks xmlns:a="http://schemas.openxmlformats.org/drawingml/2006/main" noChangeAspect="1"/>
+            </wp:cNvGraphicFramePr>
+            <a:graphic xmlns:a="http://schemas.openxmlformats.org/drawingml/2006/main">
+              <a:graphicData uri="http://schemas.openxmlformats.org/drawingml/2006/picture">
+                <pic:pic xmlns:pic="http://schemas.openxmlformats.org/drawingml/2006/picture">
+                  <pic:nvPicPr>
+                    <pic:cNvPr id="1" name=""/>
+                    <pic:cNvPicPr/>
+                  </pic:nvPicPr>
+                  <pic:blipFill>
+                    <a:blip r:embed="rId11"/>
+                    <a:stretch>
+                      <a:fillRect/>
+                    </a:stretch>
+                  </pic:blipFill>
+                  <pic:spPr>
+                    <a:xfrm>
+                      <a:off x="0" y="0"/>
+                      <a:ext cx="5943600" cy="3180080"/>
+                    </a:xfrm>
+                    <a:prstGeom prst="rect">
+                      <a:avLst/>
+                    </a:prstGeom>
+                  </pic:spPr>
+                </pic:pic>
+              </a:graphicData>
+            </a:graphic>
+          </wp:inline>
+        </w:drawing>
+      </w:r>
+    </w:p>
+    <w:p>
+      <w:r>
+        <w:drawing>
+          <wp:inline distT="0" distB="0" distL="0" distR="0" wp14:anchorId="750C9CEE" wp14:editId="5D537385">
+            <wp:extent cx="1791103" cy="3206750"/>
+            <wp:effectExtent l="0" t="0" r="0" b="0"/>
+            <wp:docPr id="4" name="Picture 4"/>
+            <wp:cNvGraphicFramePr>
+              <a:graphicFrameLocks xmlns:a="http://schemas.openxmlformats.org/drawingml/2006/main" noChangeAspect="1"/>
+            </wp:cNvGraphicFramePr>
+            <a:graphic xmlns:a="http://schemas.openxmlformats.org/drawingml/2006/main">
+              <a:graphicData uri="http://schemas.openxmlformats.org/drawingml/2006/picture">
+                <pic:pic xmlns:pic="http://schemas.openxmlformats.org/drawingml/2006/picture">
+                  <pic:nvPicPr>
+                    <pic:cNvPr id="1" name=""/>
+                    <pic:cNvPicPr/>
+                  </pic:nvPicPr>
+                  <pic:blipFill>
+                    <a:blip r:embed="rId12"/>
+                    <a:stretch>
+                      <a:fillRect/>
+                    </a:stretch>
+                  </pic:blipFill>
+                  <pic:spPr>
+                    <a:xfrm>
+                      <a:off x="0" y="0"/>
+                      <a:ext cx="1809770" cy="3240171"/>
+                    </a:xfrm>
+                    <a:prstGeom prst="rect">
+                      <a:avLst/>
+                    </a:prstGeom>
+                  </pic:spPr>
+                </pic:pic>
+              </a:graphicData>
+            </a:graphic>
+          </wp:inline>
+        </w:drawing>
+      </w:r>
+      <w:r>
+        <w:drawing>
+          <wp:inline distT="0" distB="0" distL="0" distR="0" wp14:anchorId="0864B36B" wp14:editId="6C5EB550">
+            <wp:extent cx="1597666" cy="3215640"/>
+            <wp:effectExtent l="0" t="0" r="2540" b="3810"/>
+            <wp:docPr id="5" name="Picture 5"/>
+            <wp:cNvGraphicFramePr>
+              <a:graphicFrameLocks xmlns:a="http://schemas.openxmlformats.org/drawingml/2006/main" noChangeAspect="1"/>
+            </wp:cNvGraphicFramePr>
+            <a:graphic xmlns:a="http://schemas.openxmlformats.org/drawingml/2006/main">
+              <a:graphicData uri="http://schemas.openxmlformats.org/drawingml/2006/picture">
+                <pic:pic xmlns:pic="http://schemas.openxmlformats.org/drawingml/2006/picture">
+                  <pic:nvPicPr>
+                    <pic:cNvPr id="1" name=""/>
+                    <pic:cNvPicPr/>
+                  </pic:nvPicPr>
+                  <pic:blipFill>
+                    <a:blip r:embed="rId13"/>
+                    <a:stretch>
+                      <a:fillRect/>
+                    </a:stretch>
+                  </pic:blipFill>
+                  <pic:spPr>
+                    <a:xfrm>
+                      <a:off x="0" y="0"/>
+                      <a:ext cx="1603172" cy="3226722"/>
+                    </a:xfrm>
+                    <a:prstGeom prst="rect">
+                      <a:avLst/>
+                    </a:prstGeom>
+                  </pic:spPr>
+                </pic:pic>
+              </a:graphicData>
+            </a:graphic>
+          </wp:inline>
+        </w:drawing>
+      </w:r>
+      <w:r>
+        <w:drawing>
+          <wp:inline distT="0" distB="0" distL="0" distR="0" wp14:anchorId="584CB2A8" wp14:editId="084DF333">
+            <wp:extent cx="1633952" cy="3206115"/>
+            <wp:effectExtent l="0" t="0" r="4445" b="0"/>
+            <wp:docPr id="6" name="Picture 6"/>
+            <wp:cNvGraphicFramePr>
+              <a:graphicFrameLocks xmlns:a="http://schemas.openxmlformats.org/drawingml/2006/main" noChangeAspect="1"/>
+            </wp:cNvGraphicFramePr>
+            <a:graphic xmlns:a="http://schemas.openxmlformats.org/drawingml/2006/main">
+              <a:graphicData uri="http://schemas.openxmlformats.org/drawingml/2006/picture">
+                <pic:pic xmlns:pic="http://schemas.openxmlformats.org/drawingml/2006/picture">
+                  <pic:nvPicPr>
+                    <pic:cNvPr id="1" name=""/>
+                    <pic:cNvPicPr/>
+                  </pic:nvPicPr>
+                  <pic:blipFill>
+                    <a:blip r:embed="rId14"/>
+                    <a:stretch>
+                      <a:fillRect/>
+                    </a:stretch>
+                  </pic:blipFill>
+                  <pic:spPr>
+                    <a:xfrm>
+                      <a:off x="0" y="0"/>
+                      <a:ext cx="1653118" cy="3243722"/>
+                    </a:xfrm>
+                    <a:prstGeom prst="rect">
+                      <a:avLst/>
+                    </a:prstGeom>
+                  </pic:spPr>
+                </pic:pic>
+              </a:graphicData>
+            </a:graphic>
+          </wp:inline>
+        </w:drawing>
+      </w:r>
+    </w:p>
+    <w:p>
+      <w:r>
+        <w:lastRenderedPageBreak/>
+        <w:drawing>
+          <wp:inline distT="0" distB="0" distL="0" distR="0" wp14:anchorId="0D3735DF" wp14:editId="5C896F54">
+            <wp:extent cx="5943600" cy="3157220"/>
+            <wp:effectExtent l="0" t="0" r="0" b="5080"/>
+            <wp:docPr id="3" name="Picture 3"/>
+            <wp:cNvGraphicFramePr>
+              <a:graphicFrameLocks xmlns:a="http://schemas.openxmlformats.org/drawingml/2006/main" noChangeAspect="1"/>
+            </wp:cNvGraphicFramePr>
+            <a:graphic xmlns:a="http://schemas.openxmlformats.org/drawingml/2006/main">
+              <a:graphicData uri="http://schemas.openxmlformats.org/drawingml/2006/picture">
+                <pic:pic xmlns:pic="http://schemas.openxmlformats.org/drawingml/2006/picture">
+                  <pic:nvPicPr>
+                    <pic:cNvPr id="1" name=""/>
+                    <pic:cNvPicPr/>
+                  </pic:nvPicPr>
+                  <pic:blipFill>
+                    <a:blip r:embed="rId15"/>
+                    <a:stretch>
+                      <a:fillRect/>
+                    </a:stretch>
+                  </pic:blipFill>
+                  <pic:spPr>
+                    <a:xfrm>
+                      <a:off x="0" y="0"/>
+                      <a:ext cx="5943600" cy="3157220"/>
                     </a:xfrm>
                     <a:prstGeom prst="rect">
                       <a:avLst/>

</xml_diff>